<commit_message>
Update Proyecto final - Informática 2.docx
</commit_message>
<xml_diff>
--- a/Proyecto final - Informática 2.docx
+++ b/Proyecto final - Informática 2.docx
@@ -4,15 +4,18 @@
   <w:body>
     <w:p>
       <w:pPr>
-        <w:rPr>
-          <w:rFonts w:ascii="Georgia" w:cs="Georgia" w:eastAsia="Georgia" w:hAnsi="Georgia"/>
-          <w:sz w:val="24"/>
-          <w:szCs w:val="24"/>
-        </w:rPr>
-      </w:pPr>
-      <w:r>
-        <w:rPr>
-          <w:rFonts w:ascii="Georgia" w:cs="Georgia" w:eastAsia="Georgia" w:hAnsi="Georgia"/>
+        <w:jc w:val="center"/>
+        <w:rPr>
+          <w:rFonts w:ascii="Georgia" w:cs="Georgia" w:eastAsia="Georgia" w:hAnsi="Georgia"/>
+          <w:b w:val="1"/>
+          <w:sz w:val="24"/>
+          <w:szCs w:val="24"/>
+        </w:rPr>
+      </w:pPr>
+      <w:r>
+        <w:rPr>
+          <w:rFonts w:ascii="Georgia" w:cs="Georgia" w:eastAsia="Georgia" w:hAnsi="Georgia"/>
+          <w:b w:val="1"/>
           <w:sz w:val="24"/>
           <w:szCs w:val="24"/>
           <w:rtl w:val="0"/>
@@ -24,13 +27,15 @@
       <w:pPr>
         <w:rPr>
           <w:rFonts w:ascii="Georgia" w:cs="Georgia" w:eastAsia="Georgia" w:hAnsi="Georgia"/>
-          <w:sz w:val="24"/>
-          <w:szCs w:val="24"/>
-        </w:rPr>
-      </w:pPr>
-      <w:r>
-        <w:rPr>
-          <w:rFonts w:ascii="Georgia" w:cs="Georgia" w:eastAsia="Georgia" w:hAnsi="Georgia"/>
+          <w:i w:val="1"/>
+          <w:sz w:val="24"/>
+          <w:szCs w:val="24"/>
+        </w:rPr>
+      </w:pPr>
+      <w:r>
+        <w:rPr>
+          <w:rFonts w:ascii="Georgia" w:cs="Georgia" w:eastAsia="Georgia" w:hAnsi="Georgia"/>
+          <w:i w:val="1"/>
           <w:sz w:val="24"/>
           <w:szCs w:val="24"/>
           <w:rtl w:val="0"/>
@@ -99,21 +104,1037 @@
           <w:szCs w:val="24"/>
           <w:rtl w:val="0"/>
         </w:rPr>
-        <w:t xml:space="preserve">- Para el storyboard, vamos a comenzar con el preámbulo del capítulo (vagabundo entra a casa), un nivel del juego será contra hepatitis B, otro nivel será de recorrer el parque (tal vez un puzzle incluido), y el tercer nivel con el escape en la nave.</w:t>
-      </w:r>
-    </w:p>
-    <w:p>
-      <w:pPr>
-        <w:rPr>
-          <w:rFonts w:ascii="Georgia" w:cs="Georgia" w:eastAsia="Georgia" w:hAnsi="Georgia"/>
-          <w:sz w:val="24"/>
-          <w:szCs w:val="24"/>
-        </w:rPr>
-      </w:pPr>
-      <w:r>
-        <w:rPr>
-          <w:rtl w:val="0"/>
-        </w:rPr>
+        <w:t xml:space="preserve">Preguntar: </w:t>
+      </w:r>
+    </w:p>
+    <w:p>
+      <w:pPr>
+        <w:numPr>
+          <w:ilvl w:val="0"/>
+          <w:numId w:val="6"/>
+        </w:numPr>
+        <w:ind w:left="720" w:hanging="360"/>
+        <w:rPr>
+          <w:rFonts w:ascii="Georgia" w:cs="Georgia" w:eastAsia="Georgia" w:hAnsi="Georgia"/>
+          <w:sz w:val="24"/>
+          <w:szCs w:val="24"/>
+          <w:u w:val="none"/>
+        </w:rPr>
+      </w:pPr>
+      <w:r>
+        <w:rPr>
+          <w:rFonts w:ascii="Georgia" w:cs="Georgia" w:eastAsia="Georgia" w:hAnsi="Georgia"/>
+          <w:sz w:val="24"/>
+          <w:szCs w:val="24"/>
+          <w:rtl w:val="0"/>
+        </w:rPr>
+        <w:t xml:space="preserve">Si las plataformas serían un objeto o hace parte de la interfaz gráfica</w:t>
+      </w:r>
+    </w:p>
+    <w:p>
+      <w:pPr>
+        <w:rPr>
+          <w:rFonts w:ascii="Georgia" w:cs="Georgia" w:eastAsia="Georgia" w:hAnsi="Georgia"/>
+          <w:sz w:val="24"/>
+          <w:szCs w:val="24"/>
+        </w:rPr>
+      </w:pPr>
+      <w:r>
+        <w:rPr>
+          <w:rtl w:val="0"/>
+        </w:rPr>
+      </w:r>
+    </w:p>
+    <w:p>
+      <w:pPr>
+        <w:rPr>
+          <w:rFonts w:ascii="Georgia" w:cs="Georgia" w:eastAsia="Georgia" w:hAnsi="Georgia"/>
+          <w:sz w:val="24"/>
+          <w:szCs w:val="24"/>
+        </w:rPr>
+      </w:pPr>
+      <w:r>
+        <w:rPr>
+          <w:rFonts w:ascii="Georgia" w:cs="Georgia" w:eastAsia="Georgia" w:hAnsi="Georgia"/>
+          <w:b w:val="1"/>
+          <w:sz w:val="24"/>
+          <w:szCs w:val="24"/>
+          <w:rtl w:val="0"/>
+        </w:rPr>
+        <w:t xml:space="preserve">Apertura:</w:t>
+      </w:r>
+      <w:r>
+        <w:rPr>
+          <w:rFonts w:ascii="Georgia" w:cs="Georgia" w:eastAsia="Georgia" w:hAnsi="Georgia"/>
+          <w:sz w:val="24"/>
+          <w:szCs w:val="24"/>
+          <w:rtl w:val="0"/>
+        </w:rPr>
+        <w:t xml:space="preserve"> </w:t>
+      </w:r>
+    </w:p>
+    <w:p>
+      <w:pPr>
+        <w:ind w:firstLine="720"/>
+        <w:rPr>
+          <w:rFonts w:ascii="Georgia" w:cs="Georgia" w:eastAsia="Georgia" w:hAnsi="Georgia"/>
+          <w:sz w:val="24"/>
+          <w:szCs w:val="24"/>
+        </w:rPr>
+      </w:pPr>
+      <w:r>
+        <w:rPr>
+          <w:rFonts w:ascii="Georgia" w:cs="Georgia" w:eastAsia="Georgia" w:hAnsi="Georgia"/>
+          <w:sz w:val="24"/>
+          <w:szCs w:val="24"/>
+          <w:rtl w:val="0"/>
+        </w:rPr>
+        <w:t xml:space="preserve">Rick ingresando al vagabundo a la casa</w:t>
+      </w:r>
+    </w:p>
+    <w:p>
+      <w:pPr>
+        <w:ind w:firstLine="720"/>
+        <w:rPr>
+          <w:rFonts w:ascii="Georgia" w:cs="Georgia" w:eastAsia="Georgia" w:hAnsi="Georgia"/>
+          <w:sz w:val="24"/>
+          <w:szCs w:val="24"/>
+        </w:rPr>
+      </w:pPr>
+      <w:r>
+        <w:rPr>
+          <w:rFonts w:ascii="Georgia" w:cs="Georgia" w:eastAsia="Georgia" w:hAnsi="Georgia"/>
+          <w:sz w:val="24"/>
+          <w:szCs w:val="24"/>
+          <w:rtl w:val="0"/>
+        </w:rPr>
+        <w:t xml:space="preserve">Imagen de Rick pidiéndole a Morty que lo acompañe (Vista desde Morty)</w:t>
+      </w:r>
+    </w:p>
+    <w:p>
+      <w:pPr>
+        <w:ind w:firstLine="720"/>
+        <w:rPr>
+          <w:rFonts w:ascii="Georgia" w:cs="Georgia" w:eastAsia="Georgia" w:hAnsi="Georgia"/>
+          <w:sz w:val="24"/>
+          <w:szCs w:val="24"/>
+        </w:rPr>
+      </w:pPr>
+      <w:r>
+        <w:rPr>
+          <w:rFonts w:ascii="Georgia" w:cs="Georgia" w:eastAsia="Georgia" w:hAnsi="Georgia"/>
+          <w:sz w:val="24"/>
+          <w:szCs w:val="24"/>
+          <w:rtl w:val="0"/>
+        </w:rPr>
+        <w:t xml:space="preserve">Ingresa al cuerpo</w:t>
+      </w:r>
+    </w:p>
+    <w:p>
+      <w:pPr>
+        <w:ind w:firstLine="720"/>
+        <w:rPr>
+          <w:rFonts w:ascii="Georgia" w:cs="Georgia" w:eastAsia="Georgia" w:hAnsi="Georgia"/>
+          <w:sz w:val="24"/>
+          <w:szCs w:val="24"/>
+        </w:rPr>
+      </w:pPr>
+      <w:r>
+        <w:rPr>
+          <w:rFonts w:ascii="Georgia" w:cs="Georgia" w:eastAsia="Georgia" w:hAnsi="Georgia"/>
+          <w:sz w:val="24"/>
+          <w:szCs w:val="24"/>
+          <w:rtl w:val="0"/>
+        </w:rPr>
+        <w:t xml:space="preserve">Conoce a los personajes</w:t>
+      </w:r>
+    </w:p>
+    <w:p>
+      <w:pPr>
+        <w:rPr>
+          <w:rFonts w:ascii="Georgia" w:cs="Georgia" w:eastAsia="Georgia" w:hAnsi="Georgia"/>
+          <w:sz w:val="24"/>
+          <w:szCs w:val="24"/>
+        </w:rPr>
+      </w:pPr>
+      <w:r>
+        <w:rPr>
+          <w:rtl w:val="0"/>
+        </w:rPr>
+      </w:r>
+    </w:p>
+    <w:p>
+      <w:pPr>
+        <w:rPr>
+          <w:rFonts w:ascii="Georgia" w:cs="Georgia" w:eastAsia="Georgia" w:hAnsi="Georgia"/>
+          <w:b w:val="1"/>
+          <w:sz w:val="24"/>
+          <w:szCs w:val="24"/>
+        </w:rPr>
+      </w:pPr>
+      <w:r>
+        <w:rPr>
+          <w:rFonts w:ascii="Georgia" w:cs="Georgia" w:eastAsia="Georgia" w:hAnsi="Georgia"/>
+          <w:b w:val="1"/>
+          <w:sz w:val="24"/>
+          <w:szCs w:val="24"/>
+          <w:rtl w:val="0"/>
+        </w:rPr>
+        <w:t xml:space="preserve">Inicia el juego:</w:t>
+      </w:r>
+    </w:p>
+    <w:p>
+      <w:pPr>
+        <w:rPr>
+          <w:rFonts w:ascii="Georgia" w:cs="Georgia" w:eastAsia="Georgia" w:hAnsi="Georgia"/>
+          <w:sz w:val="24"/>
+          <w:szCs w:val="24"/>
+        </w:rPr>
+      </w:pPr>
+      <w:r>
+        <w:rPr>
+          <w:rFonts w:ascii="Georgia" w:cs="Georgia" w:eastAsia="Georgia" w:hAnsi="Georgia"/>
+          <w:sz w:val="24"/>
+          <w:szCs w:val="24"/>
+          <w:rtl w:val="0"/>
+        </w:rPr>
+        <w:tab/>
+        <w:t xml:space="preserve">Nivel 1: Luchar contra hepatitis B</w:t>
+      </w:r>
+    </w:p>
+    <w:p>
+      <w:pPr>
+        <w:rPr>
+          <w:rFonts w:ascii="Georgia" w:cs="Georgia" w:eastAsia="Georgia" w:hAnsi="Georgia"/>
+          <w:sz w:val="24"/>
+          <w:szCs w:val="24"/>
+        </w:rPr>
+      </w:pPr>
+      <w:r>
+        <w:rPr>
+          <w:rFonts w:ascii="Georgia" w:cs="Georgia" w:eastAsia="Georgia" w:hAnsi="Georgia"/>
+          <w:sz w:val="24"/>
+          <w:szCs w:val="24"/>
+          <w:rtl w:val="0"/>
+        </w:rPr>
+        <w:tab/>
+        <w:t xml:space="preserve">Nivel 2: Luchar contra la tuberculosis</w:t>
+      </w:r>
+    </w:p>
+    <w:p>
+      <w:pPr>
+        <w:rPr>
+          <w:rFonts w:ascii="Georgia" w:cs="Georgia" w:eastAsia="Georgia" w:hAnsi="Georgia"/>
+          <w:sz w:val="24"/>
+          <w:szCs w:val="24"/>
+        </w:rPr>
+      </w:pPr>
+      <w:r>
+        <w:rPr>
+          <w:rFonts w:ascii="Georgia" w:cs="Georgia" w:eastAsia="Georgia" w:hAnsi="Georgia"/>
+          <w:sz w:val="24"/>
+          <w:szCs w:val="24"/>
+          <w:rtl w:val="0"/>
+        </w:rPr>
+        <w:tab/>
+        <w:t xml:space="preserve">Nivel 3: Luchar contra la gonorrea</w:t>
+      </w:r>
+    </w:p>
+    <w:p>
+      <w:pPr>
+        <w:rPr>
+          <w:rFonts w:ascii="Georgia" w:cs="Georgia" w:eastAsia="Georgia" w:hAnsi="Georgia"/>
+          <w:sz w:val="24"/>
+          <w:szCs w:val="24"/>
+        </w:rPr>
+      </w:pPr>
+      <w:r>
+        <w:rPr>
+          <w:rtl w:val="0"/>
+        </w:rPr>
+      </w:r>
+    </w:p>
+    <w:p>
+      <w:pPr>
+        <w:rPr>
+          <w:rFonts w:ascii="Georgia" w:cs="Georgia" w:eastAsia="Georgia" w:hAnsi="Georgia"/>
+          <w:b w:val="1"/>
+          <w:sz w:val="24"/>
+          <w:szCs w:val="24"/>
+        </w:rPr>
+      </w:pPr>
+      <w:r>
+        <w:rPr>
+          <w:rFonts w:ascii="Georgia" w:cs="Georgia" w:eastAsia="Georgia" w:hAnsi="Georgia"/>
+          <w:b w:val="1"/>
+          <w:sz w:val="24"/>
+          <w:szCs w:val="24"/>
+          <w:rtl w:val="0"/>
+        </w:rPr>
+        <w:t xml:space="preserve">Cierre:</w:t>
+      </w:r>
+    </w:p>
+    <w:p>
+      <w:pPr>
+        <w:rPr>
+          <w:rFonts w:ascii="Georgia" w:cs="Georgia" w:eastAsia="Georgia" w:hAnsi="Georgia"/>
+          <w:sz w:val="24"/>
+          <w:szCs w:val="24"/>
+        </w:rPr>
+      </w:pPr>
+      <w:r>
+        <w:rPr>
+          <w:rFonts w:ascii="Georgia" w:cs="Georgia" w:eastAsia="Georgia" w:hAnsi="Georgia"/>
+          <w:sz w:val="24"/>
+          <w:szCs w:val="24"/>
+          <w:rtl w:val="0"/>
+        </w:rPr>
+        <w:tab/>
+        <w:t xml:space="preserve">Aparece la chica y son perseguidos por Hepatitis B</w:t>
+      </w:r>
+    </w:p>
+    <w:p>
+      <w:pPr>
+        <w:rPr>
+          <w:rFonts w:ascii="Georgia" w:cs="Georgia" w:eastAsia="Georgia" w:hAnsi="Georgia"/>
+          <w:sz w:val="24"/>
+          <w:szCs w:val="24"/>
+        </w:rPr>
+      </w:pPr>
+      <w:r>
+        <w:rPr>
+          <w:rFonts w:ascii="Georgia" w:cs="Georgia" w:eastAsia="Georgia" w:hAnsi="Georgia"/>
+          <w:sz w:val="24"/>
+          <w:szCs w:val="24"/>
+          <w:rtl w:val="0"/>
+        </w:rPr>
+        <w:tab/>
+        <w:t xml:space="preserve">Los salva Hepatitis C</w:t>
+      </w:r>
+    </w:p>
+    <w:p>
+      <w:pPr>
+        <w:rPr>
+          <w:rFonts w:ascii="Georgia" w:cs="Georgia" w:eastAsia="Georgia" w:hAnsi="Georgia"/>
+          <w:sz w:val="24"/>
+          <w:szCs w:val="24"/>
+        </w:rPr>
+      </w:pPr>
+      <w:r>
+        <w:rPr>
+          <w:rFonts w:ascii="Georgia" w:cs="Georgia" w:eastAsia="Georgia" w:hAnsi="Georgia"/>
+          <w:sz w:val="24"/>
+          <w:szCs w:val="24"/>
+          <w:rtl w:val="0"/>
+        </w:rPr>
+        <w:tab/>
+        <w:t xml:space="preserve">Se suben a la nava de Rick</w:t>
+      </w:r>
+    </w:p>
+    <w:p>
+      <w:pPr>
+        <w:rPr>
+          <w:rFonts w:ascii="Georgia" w:cs="Georgia" w:eastAsia="Georgia" w:hAnsi="Georgia"/>
+          <w:sz w:val="24"/>
+          <w:szCs w:val="24"/>
+        </w:rPr>
+      </w:pPr>
+      <w:r>
+        <w:rPr>
+          <w:rFonts w:ascii="Georgia" w:cs="Georgia" w:eastAsia="Georgia" w:hAnsi="Georgia"/>
+          <w:sz w:val="24"/>
+          <w:szCs w:val="24"/>
+          <w:rtl w:val="0"/>
+        </w:rPr>
+        <w:tab/>
+        <w:t xml:space="preserve">Explotan al vagabundo</w:t>
+      </w:r>
+    </w:p>
+    <w:p>
+      <w:pPr>
+        <w:rPr>
+          <w:rFonts w:ascii="Georgia" w:cs="Georgia" w:eastAsia="Georgia" w:hAnsi="Georgia"/>
+          <w:sz w:val="24"/>
+          <w:szCs w:val="24"/>
+        </w:rPr>
+      </w:pPr>
+      <w:r>
+        <w:rPr>
+          <w:rFonts w:ascii="Georgia" w:cs="Georgia" w:eastAsia="Georgia" w:hAnsi="Georgia"/>
+          <w:sz w:val="24"/>
+          <w:szCs w:val="24"/>
+          <w:rtl w:val="0"/>
+        </w:rPr>
+        <w:tab/>
+      </w:r>
+    </w:p>
+    <w:p>
+      <w:pPr>
+        <w:rPr>
+          <w:rFonts w:ascii="Georgia" w:cs="Georgia" w:eastAsia="Georgia" w:hAnsi="Georgia"/>
+          <w:sz w:val="24"/>
+          <w:szCs w:val="24"/>
+        </w:rPr>
+      </w:pPr>
+      <w:r>
+        <w:rPr>
+          <w:rtl w:val="0"/>
+        </w:rPr>
+      </w:r>
+    </w:p>
+    <w:p>
+      <w:pPr>
+        <w:rPr>
+          <w:rFonts w:ascii="Georgia" w:cs="Georgia" w:eastAsia="Georgia" w:hAnsi="Georgia"/>
+          <w:sz w:val="24"/>
+          <w:szCs w:val="24"/>
+        </w:rPr>
+      </w:pPr>
+      <w:r>
+        <w:rPr>
+          <w:rFonts w:ascii="Georgia" w:cs="Georgia" w:eastAsia="Georgia" w:hAnsi="Georgia"/>
+          <w:b w:val="1"/>
+          <w:sz w:val="24"/>
+          <w:szCs w:val="24"/>
+          <w:rtl w:val="0"/>
+        </w:rPr>
+        <w:t xml:space="preserve">Extra:</w:t>
+      </w:r>
+      <w:r>
+        <w:rPr>
+          <w:rFonts w:ascii="Georgia" w:cs="Georgia" w:eastAsia="Georgia" w:hAnsi="Georgia"/>
+          <w:sz w:val="24"/>
+          <w:szCs w:val="24"/>
+          <w:rtl w:val="0"/>
+        </w:rPr>
+        <w:t xml:space="preserve"> Implementación de Rick en la nave</w:t>
+      </w:r>
+    </w:p>
+    <w:p>
+      <w:pPr>
+        <w:rPr>
+          <w:rFonts w:ascii="Georgia" w:cs="Georgia" w:eastAsia="Georgia" w:hAnsi="Georgia"/>
+          <w:sz w:val="24"/>
+          <w:szCs w:val="24"/>
+        </w:rPr>
+      </w:pPr>
+      <w:r>
+        <w:rPr>
+          <w:rtl w:val="0"/>
+        </w:rPr>
+      </w:r>
+    </w:p>
+    <w:p>
+      <w:pPr>
+        <w:rPr>
+          <w:rFonts w:ascii="Georgia" w:cs="Georgia" w:eastAsia="Georgia" w:hAnsi="Georgia"/>
+          <w:b w:val="1"/>
+          <w:sz w:val="24"/>
+          <w:szCs w:val="24"/>
+        </w:rPr>
+      </w:pPr>
+      <w:r>
+        <w:rPr>
+          <w:rFonts w:ascii="Georgia" w:cs="Georgia" w:eastAsia="Georgia" w:hAnsi="Georgia"/>
+          <w:b w:val="1"/>
+          <w:sz w:val="24"/>
+          <w:szCs w:val="24"/>
+          <w:rtl w:val="0"/>
+        </w:rPr>
+        <w:t xml:space="preserve">Clases:</w:t>
+      </w:r>
+    </w:p>
+    <w:p>
+      <w:pPr>
+        <w:numPr>
+          <w:ilvl w:val="0"/>
+          <w:numId w:val="2"/>
+        </w:numPr>
+        <w:ind w:left="720" w:hanging="360"/>
+        <w:rPr>
+          <w:rFonts w:ascii="Georgia" w:cs="Georgia" w:eastAsia="Georgia" w:hAnsi="Georgia"/>
+          <w:sz w:val="24"/>
+          <w:szCs w:val="24"/>
+          <w:u w:val="none"/>
+        </w:rPr>
+      </w:pPr>
+      <w:r>
+        <w:rPr>
+          <w:rFonts w:ascii="Georgia" w:cs="Georgia" w:eastAsia="Georgia" w:hAnsi="Georgia"/>
+          <w:sz w:val="24"/>
+          <w:szCs w:val="24"/>
+          <w:rtl w:val="0"/>
+        </w:rPr>
+        <w:t xml:space="preserve">Monstruos</w:t>
+      </w:r>
+    </w:p>
+    <w:p>
+      <w:pPr>
+        <w:numPr>
+          <w:ilvl w:val="0"/>
+          <w:numId w:val="2"/>
+        </w:numPr>
+        <w:ind w:left="720" w:hanging="360"/>
+        <w:rPr>
+          <w:rFonts w:ascii="Georgia" w:cs="Georgia" w:eastAsia="Georgia" w:hAnsi="Georgia"/>
+          <w:sz w:val="24"/>
+          <w:szCs w:val="24"/>
+          <w:u w:val="none"/>
+        </w:rPr>
+      </w:pPr>
+      <w:r>
+        <w:rPr>
+          <w:rFonts w:ascii="Georgia" w:cs="Georgia" w:eastAsia="Georgia" w:hAnsi="Georgia"/>
+          <w:sz w:val="24"/>
+          <w:szCs w:val="24"/>
+          <w:rtl w:val="0"/>
+        </w:rPr>
+        <w:t xml:space="preserve">Morty</w:t>
+      </w:r>
+    </w:p>
+    <w:p>
+      <w:pPr>
+        <w:numPr>
+          <w:ilvl w:val="0"/>
+          <w:numId w:val="2"/>
+        </w:numPr>
+        <w:ind w:left="720" w:hanging="360"/>
+        <w:rPr>
+          <w:rFonts w:ascii="Georgia" w:cs="Georgia" w:eastAsia="Georgia" w:hAnsi="Georgia"/>
+          <w:sz w:val="24"/>
+          <w:szCs w:val="24"/>
+          <w:u w:val="none"/>
+        </w:rPr>
+      </w:pPr>
+      <w:r>
+        <w:rPr>
+          <w:rFonts w:ascii="Georgia" w:cs="Georgia" w:eastAsia="Georgia" w:hAnsi="Georgia"/>
+          <w:sz w:val="24"/>
+          <w:szCs w:val="24"/>
+          <w:rtl w:val="0"/>
+        </w:rPr>
+        <w:t xml:space="preserve">Armas</w:t>
+      </w:r>
+    </w:p>
+    <w:p>
+      <w:pPr>
+        <w:numPr>
+          <w:ilvl w:val="0"/>
+          <w:numId w:val="2"/>
+        </w:numPr>
+        <w:ind w:left="720" w:hanging="360"/>
+        <w:rPr>
+          <w:rFonts w:ascii="Georgia" w:cs="Georgia" w:eastAsia="Georgia" w:hAnsi="Georgia"/>
+          <w:sz w:val="24"/>
+          <w:szCs w:val="24"/>
+          <w:u w:val="none"/>
+        </w:rPr>
+      </w:pPr>
+      <w:r>
+        <w:rPr>
+          <w:rFonts w:ascii="Georgia" w:cs="Georgia" w:eastAsia="Georgia" w:hAnsi="Georgia"/>
+          <w:sz w:val="24"/>
+          <w:szCs w:val="24"/>
+          <w:rtl w:val="0"/>
+        </w:rPr>
+        <w:t xml:space="preserve">Items</w:t>
+      </w:r>
+    </w:p>
+    <w:p>
+      <w:pPr>
+        <w:rPr>
+          <w:rFonts w:ascii="Georgia" w:cs="Georgia" w:eastAsia="Georgia" w:hAnsi="Georgia"/>
+          <w:sz w:val="24"/>
+          <w:szCs w:val="24"/>
+        </w:rPr>
+      </w:pPr>
+      <w:r>
+        <w:rPr>
+          <w:rtl w:val="0"/>
+        </w:rPr>
+      </w:r>
+    </w:p>
+    <w:p>
+      <w:pPr>
+        <w:rPr>
+          <w:rFonts w:ascii="Georgia" w:cs="Georgia" w:eastAsia="Georgia" w:hAnsi="Georgia"/>
+          <w:b w:val="1"/>
+          <w:sz w:val="24"/>
+          <w:szCs w:val="24"/>
+        </w:rPr>
+      </w:pPr>
+      <w:r>
+        <w:rPr>
+          <w:rFonts w:ascii="Georgia" w:cs="Georgia" w:eastAsia="Georgia" w:hAnsi="Georgia"/>
+          <w:b w:val="1"/>
+          <w:sz w:val="24"/>
+          <w:szCs w:val="24"/>
+          <w:rtl w:val="0"/>
+        </w:rPr>
+        <w:t xml:space="preserve">Instancias: </w:t>
+      </w:r>
+    </w:p>
+    <w:p>
+      <w:pPr>
+        <w:numPr>
+          <w:ilvl w:val="0"/>
+          <w:numId w:val="5"/>
+        </w:numPr>
+        <w:ind w:left="720" w:hanging="360"/>
+        <w:rPr>
+          <w:rFonts w:ascii="Georgia" w:cs="Georgia" w:eastAsia="Georgia" w:hAnsi="Georgia"/>
+          <w:sz w:val="24"/>
+          <w:szCs w:val="24"/>
+          <w:u w:val="none"/>
+        </w:rPr>
+      </w:pPr>
+      <w:r>
+        <w:rPr>
+          <w:rFonts w:ascii="Georgia" w:cs="Georgia" w:eastAsia="Georgia" w:hAnsi="Georgia"/>
+          <w:sz w:val="24"/>
+          <w:szCs w:val="24"/>
+          <w:rtl w:val="0"/>
+        </w:rPr>
+        <w:t xml:space="preserve">Monstruos: </w:t>
+      </w:r>
+    </w:p>
+    <w:p>
+      <w:pPr>
+        <w:numPr>
+          <w:ilvl w:val="1"/>
+          <w:numId w:val="5"/>
+        </w:numPr>
+        <w:ind w:left="1440" w:hanging="360"/>
+        <w:rPr>
+          <w:rFonts w:ascii="Georgia" w:cs="Georgia" w:eastAsia="Georgia" w:hAnsi="Georgia"/>
+          <w:sz w:val="24"/>
+          <w:szCs w:val="24"/>
+          <w:u w:val="none"/>
+        </w:rPr>
+      </w:pPr>
+      <w:r>
+        <w:rPr>
+          <w:rFonts w:ascii="Georgia" w:cs="Georgia" w:eastAsia="Georgia" w:hAnsi="Georgia"/>
+          <w:sz w:val="24"/>
+          <w:szCs w:val="24"/>
+          <w:rtl w:val="0"/>
+        </w:rPr>
+        <w:t xml:space="preserve">Tuberculosis</w:t>
+      </w:r>
+    </w:p>
+    <w:p>
+      <w:pPr>
+        <w:numPr>
+          <w:ilvl w:val="1"/>
+          <w:numId w:val="5"/>
+        </w:numPr>
+        <w:ind w:left="1440" w:hanging="360"/>
+        <w:rPr>
+          <w:rFonts w:ascii="Georgia" w:cs="Georgia" w:eastAsia="Georgia" w:hAnsi="Georgia"/>
+          <w:sz w:val="24"/>
+          <w:szCs w:val="24"/>
+          <w:u w:val="none"/>
+        </w:rPr>
+      </w:pPr>
+      <w:r>
+        <w:rPr>
+          <w:rFonts w:ascii="Georgia" w:cs="Georgia" w:eastAsia="Georgia" w:hAnsi="Georgia"/>
+          <w:sz w:val="24"/>
+          <w:szCs w:val="24"/>
+          <w:rtl w:val="0"/>
+        </w:rPr>
+        <w:t xml:space="preserve">Hepatitis B</w:t>
+      </w:r>
+    </w:p>
+    <w:p>
+      <w:pPr>
+        <w:numPr>
+          <w:ilvl w:val="1"/>
+          <w:numId w:val="5"/>
+        </w:numPr>
+        <w:ind w:left="1440" w:hanging="360"/>
+        <w:rPr>
+          <w:rFonts w:ascii="Georgia" w:cs="Georgia" w:eastAsia="Georgia" w:hAnsi="Georgia"/>
+          <w:sz w:val="24"/>
+          <w:szCs w:val="24"/>
+          <w:u w:val="none"/>
+        </w:rPr>
+      </w:pPr>
+      <w:r>
+        <w:rPr>
+          <w:rFonts w:ascii="Georgia" w:cs="Georgia" w:eastAsia="Georgia" w:hAnsi="Georgia"/>
+          <w:sz w:val="24"/>
+          <w:szCs w:val="24"/>
+          <w:rtl w:val="0"/>
+        </w:rPr>
+        <w:t xml:space="preserve">Gonorrea</w:t>
+      </w:r>
+    </w:p>
+    <w:p>
+      <w:pPr>
+        <w:rPr>
+          <w:rFonts w:ascii="Georgia" w:cs="Georgia" w:eastAsia="Georgia" w:hAnsi="Georgia"/>
+          <w:sz w:val="24"/>
+          <w:szCs w:val="24"/>
+        </w:rPr>
+      </w:pPr>
+      <w:r>
+        <w:rPr>
+          <w:rtl w:val="0"/>
+        </w:rPr>
+      </w:r>
+    </w:p>
+    <w:p>
+      <w:pPr>
+        <w:numPr>
+          <w:ilvl w:val="0"/>
+          <w:numId w:val="3"/>
+        </w:numPr>
+        <w:ind w:left="720" w:hanging="360"/>
+        <w:rPr>
+          <w:rFonts w:ascii="Georgia" w:cs="Georgia" w:eastAsia="Georgia" w:hAnsi="Georgia"/>
+          <w:sz w:val="24"/>
+          <w:szCs w:val="24"/>
+          <w:u w:val="none"/>
+        </w:rPr>
+      </w:pPr>
+      <w:r>
+        <w:rPr>
+          <w:rFonts w:ascii="Georgia" w:cs="Georgia" w:eastAsia="Georgia" w:hAnsi="Georgia"/>
+          <w:sz w:val="24"/>
+          <w:szCs w:val="24"/>
+          <w:rtl w:val="0"/>
+        </w:rPr>
+        <w:t xml:space="preserve">Morty:</w:t>
+      </w:r>
+    </w:p>
+    <w:p>
+      <w:pPr>
+        <w:numPr>
+          <w:ilvl w:val="1"/>
+          <w:numId w:val="3"/>
+        </w:numPr>
+        <w:ind w:left="1440" w:hanging="360"/>
+        <w:rPr>
+          <w:rFonts w:ascii="Georgia" w:cs="Georgia" w:eastAsia="Georgia" w:hAnsi="Georgia"/>
+          <w:sz w:val="24"/>
+          <w:szCs w:val="24"/>
+          <w:u w:val="none"/>
+        </w:rPr>
+      </w:pPr>
+      <w:r>
+        <w:rPr>
+          <w:rFonts w:ascii="Georgia" w:cs="Georgia" w:eastAsia="Georgia" w:hAnsi="Georgia"/>
+          <w:sz w:val="24"/>
+          <w:szCs w:val="24"/>
+          <w:rtl w:val="0"/>
+        </w:rPr>
+        <w:t xml:space="preserve">Morty</w:t>
+      </w:r>
+    </w:p>
+    <w:p>
+      <w:pPr>
+        <w:rPr>
+          <w:rFonts w:ascii="Georgia" w:cs="Georgia" w:eastAsia="Georgia" w:hAnsi="Georgia"/>
+          <w:sz w:val="24"/>
+          <w:szCs w:val="24"/>
+        </w:rPr>
+      </w:pPr>
+      <w:r>
+        <w:rPr>
+          <w:rtl w:val="0"/>
+        </w:rPr>
+      </w:r>
+    </w:p>
+    <w:p>
+      <w:pPr>
+        <w:numPr>
+          <w:ilvl w:val="0"/>
+          <w:numId w:val="4"/>
+        </w:numPr>
+        <w:ind w:left="720" w:hanging="360"/>
+        <w:rPr>
+          <w:rFonts w:ascii="Georgia" w:cs="Georgia" w:eastAsia="Georgia" w:hAnsi="Georgia"/>
+          <w:sz w:val="24"/>
+          <w:szCs w:val="24"/>
+          <w:u w:val="none"/>
+        </w:rPr>
+      </w:pPr>
+      <w:r>
+        <w:rPr>
+          <w:rFonts w:ascii="Georgia" w:cs="Georgia" w:eastAsia="Georgia" w:hAnsi="Georgia"/>
+          <w:sz w:val="24"/>
+          <w:szCs w:val="24"/>
+          <w:rtl w:val="0"/>
+        </w:rPr>
+        <w:t xml:space="preserve">Armas: Los tiene Morty y sólo disparan si cargador es &gt; 0;</w:t>
+      </w:r>
+    </w:p>
+    <w:p>
+      <w:pPr>
+        <w:numPr>
+          <w:ilvl w:val="1"/>
+          <w:numId w:val="4"/>
+        </w:numPr>
+        <w:ind w:left="1440" w:hanging="360"/>
+        <w:rPr>
+          <w:rFonts w:ascii="Georgia" w:cs="Georgia" w:eastAsia="Georgia" w:hAnsi="Georgia"/>
+          <w:sz w:val="24"/>
+          <w:szCs w:val="24"/>
+          <w:u w:val="none"/>
+        </w:rPr>
+      </w:pPr>
+      <w:r>
+        <w:rPr>
+          <w:rFonts w:ascii="Georgia" w:cs="Georgia" w:eastAsia="Georgia" w:hAnsi="Georgia"/>
+          <w:sz w:val="24"/>
+          <w:szCs w:val="24"/>
+          <w:rtl w:val="0"/>
+        </w:rPr>
+        <w:t xml:space="preserve">Rayos láser</w:t>
+      </w:r>
+    </w:p>
+    <w:p>
+      <w:pPr>
+        <w:numPr>
+          <w:ilvl w:val="1"/>
+          <w:numId w:val="4"/>
+        </w:numPr>
+        <w:ind w:left="1440" w:hanging="360"/>
+        <w:rPr>
+          <w:rFonts w:ascii="Georgia" w:cs="Georgia" w:eastAsia="Georgia" w:hAnsi="Georgia"/>
+          <w:sz w:val="24"/>
+          <w:szCs w:val="24"/>
+          <w:u w:val="none"/>
+        </w:rPr>
+      </w:pPr>
+      <w:r>
+        <w:rPr>
+          <w:rFonts w:ascii="Georgia" w:cs="Georgia" w:eastAsia="Georgia" w:hAnsi="Georgia"/>
+          <w:sz w:val="24"/>
+          <w:szCs w:val="24"/>
+          <w:rtl w:val="0"/>
+        </w:rPr>
+        <w:t xml:space="preserve">Misil</w:t>
+      </w:r>
+    </w:p>
+    <w:p>
+      <w:pPr>
+        <w:numPr>
+          <w:ilvl w:val="1"/>
+          <w:numId w:val="4"/>
+        </w:numPr>
+        <w:ind w:left="1440" w:hanging="360"/>
+        <w:rPr>
+          <w:rFonts w:ascii="Georgia" w:cs="Georgia" w:eastAsia="Georgia" w:hAnsi="Georgia"/>
+          <w:sz w:val="24"/>
+          <w:szCs w:val="24"/>
+          <w:u w:val="none"/>
+        </w:rPr>
+      </w:pPr>
+      <w:r>
+        <w:rPr>
+          <w:rFonts w:ascii="Georgia" w:cs="Georgia" w:eastAsia="Georgia" w:hAnsi="Georgia"/>
+          <w:sz w:val="24"/>
+          <w:szCs w:val="24"/>
+          <w:rtl w:val="0"/>
+        </w:rPr>
+        <w:t xml:space="preserve">Cañón láser</w:t>
+      </w:r>
+    </w:p>
+    <w:p>
+      <w:pPr>
+        <w:numPr>
+          <w:ilvl w:val="1"/>
+          <w:numId w:val="4"/>
+        </w:numPr>
+        <w:ind w:left="1440" w:hanging="360"/>
+        <w:rPr>
+          <w:rFonts w:ascii="Georgia" w:cs="Georgia" w:eastAsia="Georgia" w:hAnsi="Georgia"/>
+          <w:sz w:val="24"/>
+          <w:szCs w:val="24"/>
+          <w:u w:val="none"/>
+        </w:rPr>
+      </w:pPr>
+      <w:r>
+        <w:rPr>
+          <w:rFonts w:ascii="Georgia" w:cs="Georgia" w:eastAsia="Georgia" w:hAnsi="Georgia"/>
+          <w:sz w:val="24"/>
+          <w:szCs w:val="24"/>
+          <w:rtl w:val="0"/>
+        </w:rPr>
+        <w:t xml:space="preserve">Extra: Granada</w:t>
+      </w:r>
+    </w:p>
+    <w:p>
+      <w:pPr>
+        <w:ind w:firstLine="720"/>
+        <w:rPr>
+          <w:rFonts w:ascii="Georgia" w:cs="Georgia" w:eastAsia="Georgia" w:hAnsi="Georgia"/>
+          <w:sz w:val="24"/>
+          <w:szCs w:val="24"/>
+        </w:rPr>
+      </w:pPr>
+      <w:r>
+        <w:rPr>
+          <w:rtl w:val="0"/>
+        </w:rPr>
+      </w:r>
+    </w:p>
+    <w:p>
+      <w:pPr>
+        <w:numPr>
+          <w:ilvl w:val="0"/>
+          <w:numId w:val="1"/>
+        </w:numPr>
+        <w:ind w:left="720" w:hanging="360"/>
+        <w:rPr>
+          <w:rFonts w:ascii="Georgia" w:cs="Georgia" w:eastAsia="Georgia" w:hAnsi="Georgia"/>
+          <w:sz w:val="24"/>
+          <w:szCs w:val="24"/>
+          <w:u w:val="none"/>
+        </w:rPr>
+      </w:pPr>
+      <w:r>
+        <w:rPr>
+          <w:rFonts w:ascii="Georgia" w:cs="Georgia" w:eastAsia="Georgia" w:hAnsi="Georgia"/>
+          <w:sz w:val="24"/>
+          <w:szCs w:val="24"/>
+          <w:rtl w:val="0"/>
+        </w:rPr>
+        <w:t xml:space="preserve">Ítems: Los recoge Morty y lo afectan</w:t>
+      </w:r>
+    </w:p>
+    <w:p>
+      <w:pPr>
+        <w:numPr>
+          <w:ilvl w:val="1"/>
+          <w:numId w:val="1"/>
+        </w:numPr>
+        <w:ind w:left="1440" w:hanging="360"/>
+        <w:rPr>
+          <w:rFonts w:ascii="Georgia" w:cs="Georgia" w:eastAsia="Georgia" w:hAnsi="Georgia"/>
+          <w:sz w:val="24"/>
+          <w:szCs w:val="24"/>
+          <w:u w:val="none"/>
+        </w:rPr>
+      </w:pPr>
+      <w:r>
+        <w:rPr>
+          <w:rFonts w:ascii="Georgia" w:cs="Georgia" w:eastAsia="Georgia" w:hAnsi="Georgia"/>
+          <w:sz w:val="24"/>
+          <w:szCs w:val="24"/>
+          <w:rtl w:val="0"/>
+        </w:rPr>
+        <w:t xml:space="preserve">Chaleco</w:t>
+      </w:r>
+    </w:p>
+    <w:p>
+      <w:pPr>
+        <w:numPr>
+          <w:ilvl w:val="1"/>
+          <w:numId w:val="1"/>
+        </w:numPr>
+        <w:ind w:left="1440" w:hanging="360"/>
+        <w:rPr>
+          <w:rFonts w:ascii="Georgia" w:cs="Georgia" w:eastAsia="Georgia" w:hAnsi="Georgia"/>
+          <w:sz w:val="24"/>
+          <w:szCs w:val="24"/>
+          <w:u w:val="none"/>
+        </w:rPr>
+      </w:pPr>
+      <w:r>
+        <w:rPr>
+          <w:rFonts w:ascii="Georgia" w:cs="Georgia" w:eastAsia="Georgia" w:hAnsi="Georgia"/>
+          <w:sz w:val="24"/>
+          <w:szCs w:val="24"/>
+          <w:rtl w:val="0"/>
+        </w:rPr>
+        <w:t xml:space="preserve">Botiquín</w:t>
+      </w:r>
+    </w:p>
+    <w:p>
+      <w:pPr>
+        <w:numPr>
+          <w:ilvl w:val="1"/>
+          <w:numId w:val="1"/>
+        </w:numPr>
+        <w:ind w:left="1440" w:hanging="360"/>
+        <w:rPr>
+          <w:rFonts w:ascii="Georgia" w:cs="Georgia" w:eastAsia="Georgia" w:hAnsi="Georgia"/>
+          <w:sz w:val="24"/>
+          <w:szCs w:val="24"/>
+          <w:u w:val="none"/>
+        </w:rPr>
+      </w:pPr>
+      <w:r>
+        <w:rPr>
+          <w:rFonts w:ascii="Georgia" w:cs="Georgia" w:eastAsia="Georgia" w:hAnsi="Georgia"/>
+          <w:sz w:val="24"/>
+          <w:szCs w:val="24"/>
+          <w:rtl w:val="0"/>
+        </w:rPr>
+        <w:t xml:space="preserve">Veneno</w:t>
+      </w:r>
+    </w:p>
+    <w:p>
+      <w:pPr>
+        <w:numPr>
+          <w:ilvl w:val="1"/>
+          <w:numId w:val="1"/>
+        </w:numPr>
+        <w:ind w:left="1440" w:hanging="360"/>
+        <w:rPr>
+          <w:rFonts w:ascii="Georgia" w:cs="Georgia" w:eastAsia="Georgia" w:hAnsi="Georgia"/>
+          <w:sz w:val="24"/>
+          <w:szCs w:val="24"/>
+          <w:u w:val="none"/>
+        </w:rPr>
+      </w:pPr>
+      <w:r>
+        <w:rPr>
+          <w:rFonts w:ascii="Georgia" w:cs="Georgia" w:eastAsia="Georgia" w:hAnsi="Georgia"/>
+          <w:sz w:val="24"/>
+          <w:szCs w:val="24"/>
+          <w:rtl w:val="0"/>
+        </w:rPr>
+        <w:t xml:space="preserve">Munición</w:t>
+      </w:r>
+    </w:p>
+    <w:p>
+      <w:pPr>
+        <w:rPr>
+          <w:rFonts w:ascii="Georgia" w:cs="Georgia" w:eastAsia="Georgia" w:hAnsi="Georgia"/>
+          <w:sz w:val="24"/>
+          <w:szCs w:val="24"/>
+        </w:rPr>
+      </w:pPr>
+      <w:r>
+        <w:rPr>
+          <w:rFonts w:ascii="Georgia" w:cs="Georgia" w:eastAsia="Georgia" w:hAnsi="Georgia"/>
+          <w:sz w:val="24"/>
+          <w:szCs w:val="24"/>
+          <w:rtl w:val="0"/>
+        </w:rPr>
+        <w:tab/>
+      </w:r>
+    </w:p>
+    <w:p>
+      <w:pPr>
+        <w:rPr>
+          <w:rFonts w:ascii="Georgia" w:cs="Georgia" w:eastAsia="Georgia" w:hAnsi="Georgia"/>
+          <w:sz w:val="24"/>
+          <w:szCs w:val="24"/>
+        </w:rPr>
+      </w:pPr>
+      <w:r>
+        <w:rPr>
+          <w:rFonts w:ascii="Georgia" w:cs="Georgia" w:eastAsia="Georgia" w:hAnsi="Georgia"/>
+          <w:sz w:val="24"/>
+          <w:szCs w:val="24"/>
+          <w:rtl w:val="0"/>
+        </w:rPr>
+        <w:t xml:space="preserve">Entre otras cosas hay que pensar en la interfaz gráfica, </w:t>
       </w:r>
     </w:p>
     <w:sectPr>
@@ -126,7 +1147,686 @@
 </file>
 
 <file path=word/numbering.xml><?xml version="1.0" encoding="utf-8"?>
-<w:numbering xmlns:mc="http://schemas.openxmlformats.org/markup-compatibility/2006" xmlns:o="urn:schemas-microsoft-com:office:office" xmlns:r="http://schemas.openxmlformats.org/officeDocument/2006/relationships" xmlns:m="http://schemas.openxmlformats.org/officeDocument/2006/math" xmlns:v="urn:schemas-microsoft-com:vml" xmlns:wp="http://schemas.openxmlformats.org/drawingml/2006/wordprocessingDrawing" xmlns:w10="urn:schemas-microsoft-com:office:word" xmlns:w="http://schemas.openxmlformats.org/wordprocessingml/2006/main" xmlns:wne="http://schemas.microsoft.com/office/word/2006/wordml" xmlns:sl="http://schemas.openxmlformats.org/schemaLibrary/2006/main" xmlns:a="http://schemas.openxmlformats.org/drawingml/2006/main" xmlns:pic="http://schemas.openxmlformats.org/drawingml/2006/picture" xmlns:c="http://schemas.openxmlformats.org/drawingml/2006/chart" xmlns:lc="http://schemas.openxmlformats.org/drawingml/2006/lockedCanvas" xmlns:dgm="http://schemas.openxmlformats.org/drawingml/2006/diagram" xmlns:wps="http://schemas.microsoft.com/office/word/2010/wordprocessingShape" xmlns:wpg="http://schemas.microsoft.com/office/word/2010/wordprocessingGroup" xmlns:w14="http://schemas.microsoft.com/office/word/2010/wordml" xmlns:w15="http://schemas.microsoft.com/office/word/2012/wordml"/>
+<w:numbering xmlns:mc="http://schemas.openxmlformats.org/markup-compatibility/2006" xmlns:o="urn:schemas-microsoft-com:office:office" xmlns:r="http://schemas.openxmlformats.org/officeDocument/2006/relationships" xmlns:m="http://schemas.openxmlformats.org/officeDocument/2006/math" xmlns:v="urn:schemas-microsoft-com:vml" xmlns:wp="http://schemas.openxmlformats.org/drawingml/2006/wordprocessingDrawing" xmlns:w10="urn:schemas-microsoft-com:office:word" xmlns:w="http://schemas.openxmlformats.org/wordprocessingml/2006/main" xmlns:wne="http://schemas.microsoft.com/office/word/2006/wordml" xmlns:sl="http://schemas.openxmlformats.org/schemaLibrary/2006/main" xmlns:a="http://schemas.openxmlformats.org/drawingml/2006/main" xmlns:pic="http://schemas.openxmlformats.org/drawingml/2006/picture" xmlns:c="http://schemas.openxmlformats.org/drawingml/2006/chart" xmlns:lc="http://schemas.openxmlformats.org/drawingml/2006/lockedCanvas" xmlns:dgm="http://schemas.openxmlformats.org/drawingml/2006/diagram" xmlns:wps="http://schemas.microsoft.com/office/word/2010/wordprocessingShape" xmlns:wpg="http://schemas.microsoft.com/office/word/2010/wordprocessingGroup" xmlns:w14="http://schemas.microsoft.com/office/word/2010/wordml" xmlns:w15="http://schemas.microsoft.com/office/word/2012/wordml">
+  <w:abstractNum w:abstractNumId="1">
+    <w:lvl w:ilvl="0">
+      <w:start w:val="1"/>
+      <w:numFmt w:val="bullet"/>
+      <w:lvlText w:val="●"/>
+      <w:lvlJc w:val="left"/>
+      <w:pPr>
+        <w:ind w:left="720" w:hanging="360"/>
+      </w:pPr>
+      <w:rPr>
+        <w:u w:val="none"/>
+      </w:rPr>
+    </w:lvl>
+    <w:lvl w:ilvl="1">
+      <w:start w:val="1"/>
+      <w:numFmt w:val="bullet"/>
+      <w:lvlText w:val="○"/>
+      <w:lvlJc w:val="left"/>
+      <w:pPr>
+        <w:ind w:left="1440" w:hanging="360"/>
+      </w:pPr>
+      <w:rPr>
+        <w:u w:val="none"/>
+      </w:rPr>
+    </w:lvl>
+    <w:lvl w:ilvl="2">
+      <w:start w:val="1"/>
+      <w:numFmt w:val="bullet"/>
+      <w:lvlText w:val="■"/>
+      <w:lvlJc w:val="left"/>
+      <w:pPr>
+        <w:ind w:left="2160" w:hanging="360"/>
+      </w:pPr>
+      <w:rPr>
+        <w:u w:val="none"/>
+      </w:rPr>
+    </w:lvl>
+    <w:lvl w:ilvl="3">
+      <w:start w:val="1"/>
+      <w:numFmt w:val="bullet"/>
+      <w:lvlText w:val="●"/>
+      <w:lvlJc w:val="left"/>
+      <w:pPr>
+        <w:ind w:left="2880" w:hanging="360"/>
+      </w:pPr>
+      <w:rPr>
+        <w:u w:val="none"/>
+      </w:rPr>
+    </w:lvl>
+    <w:lvl w:ilvl="4">
+      <w:start w:val="1"/>
+      <w:numFmt w:val="bullet"/>
+      <w:lvlText w:val="○"/>
+      <w:lvlJc w:val="left"/>
+      <w:pPr>
+        <w:ind w:left="3600" w:hanging="360"/>
+      </w:pPr>
+      <w:rPr>
+        <w:u w:val="none"/>
+      </w:rPr>
+    </w:lvl>
+    <w:lvl w:ilvl="5">
+      <w:start w:val="1"/>
+      <w:numFmt w:val="bullet"/>
+      <w:lvlText w:val="■"/>
+      <w:lvlJc w:val="left"/>
+      <w:pPr>
+        <w:ind w:left="4320" w:hanging="360"/>
+      </w:pPr>
+      <w:rPr>
+        <w:u w:val="none"/>
+      </w:rPr>
+    </w:lvl>
+    <w:lvl w:ilvl="6">
+      <w:start w:val="1"/>
+      <w:numFmt w:val="bullet"/>
+      <w:lvlText w:val="●"/>
+      <w:lvlJc w:val="left"/>
+      <w:pPr>
+        <w:ind w:left="5040" w:hanging="360"/>
+      </w:pPr>
+      <w:rPr>
+        <w:u w:val="none"/>
+      </w:rPr>
+    </w:lvl>
+    <w:lvl w:ilvl="7">
+      <w:start w:val="1"/>
+      <w:numFmt w:val="bullet"/>
+      <w:lvlText w:val="○"/>
+      <w:lvlJc w:val="left"/>
+      <w:pPr>
+        <w:ind w:left="5760" w:hanging="360"/>
+      </w:pPr>
+      <w:rPr>
+        <w:u w:val="none"/>
+      </w:rPr>
+    </w:lvl>
+    <w:lvl w:ilvl="8">
+      <w:start w:val="1"/>
+      <w:numFmt w:val="bullet"/>
+      <w:lvlText w:val="■"/>
+      <w:lvlJc w:val="left"/>
+      <w:pPr>
+        <w:ind w:left="6480" w:hanging="360"/>
+      </w:pPr>
+      <w:rPr>
+        <w:u w:val="none"/>
+      </w:rPr>
+    </w:lvl>
+  </w:abstractNum>
+  <w:abstractNum w:abstractNumId="2">
+    <w:lvl w:ilvl="0">
+      <w:start w:val="1"/>
+      <w:numFmt w:val="bullet"/>
+      <w:lvlText w:val="●"/>
+      <w:lvlJc w:val="left"/>
+      <w:pPr>
+        <w:ind w:left="720" w:hanging="360"/>
+      </w:pPr>
+      <w:rPr>
+        <w:u w:val="none"/>
+      </w:rPr>
+    </w:lvl>
+    <w:lvl w:ilvl="1">
+      <w:start w:val="1"/>
+      <w:numFmt w:val="bullet"/>
+      <w:lvlText w:val="○"/>
+      <w:lvlJc w:val="left"/>
+      <w:pPr>
+        <w:ind w:left="1440" w:hanging="360"/>
+      </w:pPr>
+      <w:rPr>
+        <w:u w:val="none"/>
+      </w:rPr>
+    </w:lvl>
+    <w:lvl w:ilvl="2">
+      <w:start w:val="1"/>
+      <w:numFmt w:val="bullet"/>
+      <w:lvlText w:val="■"/>
+      <w:lvlJc w:val="left"/>
+      <w:pPr>
+        <w:ind w:left="2160" w:hanging="360"/>
+      </w:pPr>
+      <w:rPr>
+        <w:u w:val="none"/>
+      </w:rPr>
+    </w:lvl>
+    <w:lvl w:ilvl="3">
+      <w:start w:val="1"/>
+      <w:numFmt w:val="bullet"/>
+      <w:lvlText w:val="●"/>
+      <w:lvlJc w:val="left"/>
+      <w:pPr>
+        <w:ind w:left="2880" w:hanging="360"/>
+      </w:pPr>
+      <w:rPr>
+        <w:u w:val="none"/>
+      </w:rPr>
+    </w:lvl>
+    <w:lvl w:ilvl="4">
+      <w:start w:val="1"/>
+      <w:numFmt w:val="bullet"/>
+      <w:lvlText w:val="○"/>
+      <w:lvlJc w:val="left"/>
+      <w:pPr>
+        <w:ind w:left="3600" w:hanging="360"/>
+      </w:pPr>
+      <w:rPr>
+        <w:u w:val="none"/>
+      </w:rPr>
+    </w:lvl>
+    <w:lvl w:ilvl="5">
+      <w:start w:val="1"/>
+      <w:numFmt w:val="bullet"/>
+      <w:lvlText w:val="■"/>
+      <w:lvlJc w:val="left"/>
+      <w:pPr>
+        <w:ind w:left="4320" w:hanging="360"/>
+      </w:pPr>
+      <w:rPr>
+        <w:u w:val="none"/>
+      </w:rPr>
+    </w:lvl>
+    <w:lvl w:ilvl="6">
+      <w:start w:val="1"/>
+      <w:numFmt w:val="bullet"/>
+      <w:lvlText w:val="●"/>
+      <w:lvlJc w:val="left"/>
+      <w:pPr>
+        <w:ind w:left="5040" w:hanging="360"/>
+      </w:pPr>
+      <w:rPr>
+        <w:u w:val="none"/>
+      </w:rPr>
+    </w:lvl>
+    <w:lvl w:ilvl="7">
+      <w:start w:val="1"/>
+      <w:numFmt w:val="bullet"/>
+      <w:lvlText w:val="○"/>
+      <w:lvlJc w:val="left"/>
+      <w:pPr>
+        <w:ind w:left="5760" w:hanging="360"/>
+      </w:pPr>
+      <w:rPr>
+        <w:u w:val="none"/>
+      </w:rPr>
+    </w:lvl>
+    <w:lvl w:ilvl="8">
+      <w:start w:val="1"/>
+      <w:numFmt w:val="bullet"/>
+      <w:lvlText w:val="■"/>
+      <w:lvlJc w:val="left"/>
+      <w:pPr>
+        <w:ind w:left="6480" w:hanging="360"/>
+      </w:pPr>
+      <w:rPr>
+        <w:u w:val="none"/>
+      </w:rPr>
+    </w:lvl>
+  </w:abstractNum>
+  <w:abstractNum w:abstractNumId="3">
+    <w:lvl w:ilvl="0">
+      <w:start w:val="1"/>
+      <w:numFmt w:val="bullet"/>
+      <w:lvlText w:val="●"/>
+      <w:lvlJc w:val="left"/>
+      <w:pPr>
+        <w:ind w:left="720" w:hanging="360"/>
+      </w:pPr>
+      <w:rPr>
+        <w:u w:val="none"/>
+      </w:rPr>
+    </w:lvl>
+    <w:lvl w:ilvl="1">
+      <w:start w:val="1"/>
+      <w:numFmt w:val="bullet"/>
+      <w:lvlText w:val="○"/>
+      <w:lvlJc w:val="left"/>
+      <w:pPr>
+        <w:ind w:left="1440" w:hanging="360"/>
+      </w:pPr>
+      <w:rPr>
+        <w:u w:val="none"/>
+      </w:rPr>
+    </w:lvl>
+    <w:lvl w:ilvl="2">
+      <w:start w:val="1"/>
+      <w:numFmt w:val="bullet"/>
+      <w:lvlText w:val="■"/>
+      <w:lvlJc w:val="left"/>
+      <w:pPr>
+        <w:ind w:left="2160" w:hanging="360"/>
+      </w:pPr>
+      <w:rPr>
+        <w:u w:val="none"/>
+      </w:rPr>
+    </w:lvl>
+    <w:lvl w:ilvl="3">
+      <w:start w:val="1"/>
+      <w:numFmt w:val="bullet"/>
+      <w:lvlText w:val="●"/>
+      <w:lvlJc w:val="left"/>
+      <w:pPr>
+        <w:ind w:left="2880" w:hanging="360"/>
+      </w:pPr>
+      <w:rPr>
+        <w:u w:val="none"/>
+      </w:rPr>
+    </w:lvl>
+    <w:lvl w:ilvl="4">
+      <w:start w:val="1"/>
+      <w:numFmt w:val="bullet"/>
+      <w:lvlText w:val="○"/>
+      <w:lvlJc w:val="left"/>
+      <w:pPr>
+        <w:ind w:left="3600" w:hanging="360"/>
+      </w:pPr>
+      <w:rPr>
+        <w:u w:val="none"/>
+      </w:rPr>
+    </w:lvl>
+    <w:lvl w:ilvl="5">
+      <w:start w:val="1"/>
+      <w:numFmt w:val="bullet"/>
+      <w:lvlText w:val="■"/>
+      <w:lvlJc w:val="left"/>
+      <w:pPr>
+        <w:ind w:left="4320" w:hanging="360"/>
+      </w:pPr>
+      <w:rPr>
+        <w:u w:val="none"/>
+      </w:rPr>
+    </w:lvl>
+    <w:lvl w:ilvl="6">
+      <w:start w:val="1"/>
+      <w:numFmt w:val="bullet"/>
+      <w:lvlText w:val="●"/>
+      <w:lvlJc w:val="left"/>
+      <w:pPr>
+        <w:ind w:left="5040" w:hanging="360"/>
+      </w:pPr>
+      <w:rPr>
+        <w:u w:val="none"/>
+      </w:rPr>
+    </w:lvl>
+    <w:lvl w:ilvl="7">
+      <w:start w:val="1"/>
+      <w:numFmt w:val="bullet"/>
+      <w:lvlText w:val="○"/>
+      <w:lvlJc w:val="left"/>
+      <w:pPr>
+        <w:ind w:left="5760" w:hanging="360"/>
+      </w:pPr>
+      <w:rPr>
+        <w:u w:val="none"/>
+      </w:rPr>
+    </w:lvl>
+    <w:lvl w:ilvl="8">
+      <w:start w:val="1"/>
+      <w:numFmt w:val="bullet"/>
+      <w:lvlText w:val="■"/>
+      <w:lvlJc w:val="left"/>
+      <w:pPr>
+        <w:ind w:left="6480" w:hanging="360"/>
+      </w:pPr>
+      <w:rPr>
+        <w:u w:val="none"/>
+      </w:rPr>
+    </w:lvl>
+  </w:abstractNum>
+  <w:abstractNum w:abstractNumId="4">
+    <w:lvl w:ilvl="0">
+      <w:start w:val="1"/>
+      <w:numFmt w:val="bullet"/>
+      <w:lvlText w:val="●"/>
+      <w:lvlJc w:val="left"/>
+      <w:pPr>
+        <w:ind w:left="720" w:hanging="360"/>
+      </w:pPr>
+      <w:rPr>
+        <w:u w:val="none"/>
+      </w:rPr>
+    </w:lvl>
+    <w:lvl w:ilvl="1">
+      <w:start w:val="1"/>
+      <w:numFmt w:val="bullet"/>
+      <w:lvlText w:val="○"/>
+      <w:lvlJc w:val="left"/>
+      <w:pPr>
+        <w:ind w:left="1440" w:hanging="360"/>
+      </w:pPr>
+      <w:rPr>
+        <w:u w:val="none"/>
+      </w:rPr>
+    </w:lvl>
+    <w:lvl w:ilvl="2">
+      <w:start w:val="1"/>
+      <w:numFmt w:val="bullet"/>
+      <w:lvlText w:val="■"/>
+      <w:lvlJc w:val="left"/>
+      <w:pPr>
+        <w:ind w:left="2160" w:hanging="360"/>
+      </w:pPr>
+      <w:rPr>
+        <w:u w:val="none"/>
+      </w:rPr>
+    </w:lvl>
+    <w:lvl w:ilvl="3">
+      <w:start w:val="1"/>
+      <w:numFmt w:val="bullet"/>
+      <w:lvlText w:val="●"/>
+      <w:lvlJc w:val="left"/>
+      <w:pPr>
+        <w:ind w:left="2880" w:hanging="360"/>
+      </w:pPr>
+      <w:rPr>
+        <w:u w:val="none"/>
+      </w:rPr>
+    </w:lvl>
+    <w:lvl w:ilvl="4">
+      <w:start w:val="1"/>
+      <w:numFmt w:val="bullet"/>
+      <w:lvlText w:val="○"/>
+      <w:lvlJc w:val="left"/>
+      <w:pPr>
+        <w:ind w:left="3600" w:hanging="360"/>
+      </w:pPr>
+      <w:rPr>
+        <w:u w:val="none"/>
+      </w:rPr>
+    </w:lvl>
+    <w:lvl w:ilvl="5">
+      <w:start w:val="1"/>
+      <w:numFmt w:val="bullet"/>
+      <w:lvlText w:val="■"/>
+      <w:lvlJc w:val="left"/>
+      <w:pPr>
+        <w:ind w:left="4320" w:hanging="360"/>
+      </w:pPr>
+      <w:rPr>
+        <w:u w:val="none"/>
+      </w:rPr>
+    </w:lvl>
+    <w:lvl w:ilvl="6">
+      <w:start w:val="1"/>
+      <w:numFmt w:val="bullet"/>
+      <w:lvlText w:val="●"/>
+      <w:lvlJc w:val="left"/>
+      <w:pPr>
+        <w:ind w:left="5040" w:hanging="360"/>
+      </w:pPr>
+      <w:rPr>
+        <w:u w:val="none"/>
+      </w:rPr>
+    </w:lvl>
+    <w:lvl w:ilvl="7">
+      <w:start w:val="1"/>
+      <w:numFmt w:val="bullet"/>
+      <w:lvlText w:val="○"/>
+      <w:lvlJc w:val="left"/>
+      <w:pPr>
+        <w:ind w:left="5760" w:hanging="360"/>
+      </w:pPr>
+      <w:rPr>
+        <w:u w:val="none"/>
+      </w:rPr>
+    </w:lvl>
+    <w:lvl w:ilvl="8">
+      <w:start w:val="1"/>
+      <w:numFmt w:val="bullet"/>
+      <w:lvlText w:val="■"/>
+      <w:lvlJc w:val="left"/>
+      <w:pPr>
+        <w:ind w:left="6480" w:hanging="360"/>
+      </w:pPr>
+      <w:rPr>
+        <w:u w:val="none"/>
+      </w:rPr>
+    </w:lvl>
+  </w:abstractNum>
+  <w:abstractNum w:abstractNumId="5">
+    <w:lvl w:ilvl="0">
+      <w:start w:val="1"/>
+      <w:numFmt w:val="bullet"/>
+      <w:lvlText w:val="●"/>
+      <w:lvlJc w:val="left"/>
+      <w:pPr>
+        <w:ind w:left="720" w:hanging="360"/>
+      </w:pPr>
+      <w:rPr>
+        <w:u w:val="none"/>
+      </w:rPr>
+    </w:lvl>
+    <w:lvl w:ilvl="1">
+      <w:start w:val="1"/>
+      <w:numFmt w:val="bullet"/>
+      <w:lvlText w:val="○"/>
+      <w:lvlJc w:val="left"/>
+      <w:pPr>
+        <w:ind w:left="1440" w:hanging="360"/>
+      </w:pPr>
+      <w:rPr>
+        <w:u w:val="none"/>
+      </w:rPr>
+    </w:lvl>
+    <w:lvl w:ilvl="2">
+      <w:start w:val="1"/>
+      <w:numFmt w:val="bullet"/>
+      <w:lvlText w:val="■"/>
+      <w:lvlJc w:val="left"/>
+      <w:pPr>
+        <w:ind w:left="2160" w:hanging="360"/>
+      </w:pPr>
+      <w:rPr>
+        <w:u w:val="none"/>
+      </w:rPr>
+    </w:lvl>
+    <w:lvl w:ilvl="3">
+      <w:start w:val="1"/>
+      <w:numFmt w:val="bullet"/>
+      <w:lvlText w:val="●"/>
+      <w:lvlJc w:val="left"/>
+      <w:pPr>
+        <w:ind w:left="2880" w:hanging="360"/>
+      </w:pPr>
+      <w:rPr>
+        <w:u w:val="none"/>
+      </w:rPr>
+    </w:lvl>
+    <w:lvl w:ilvl="4">
+      <w:start w:val="1"/>
+      <w:numFmt w:val="bullet"/>
+      <w:lvlText w:val="○"/>
+      <w:lvlJc w:val="left"/>
+      <w:pPr>
+        <w:ind w:left="3600" w:hanging="360"/>
+      </w:pPr>
+      <w:rPr>
+        <w:u w:val="none"/>
+      </w:rPr>
+    </w:lvl>
+    <w:lvl w:ilvl="5">
+      <w:start w:val="1"/>
+      <w:numFmt w:val="bullet"/>
+      <w:lvlText w:val="■"/>
+      <w:lvlJc w:val="left"/>
+      <w:pPr>
+        <w:ind w:left="4320" w:hanging="360"/>
+      </w:pPr>
+      <w:rPr>
+        <w:u w:val="none"/>
+      </w:rPr>
+    </w:lvl>
+    <w:lvl w:ilvl="6">
+      <w:start w:val="1"/>
+      <w:numFmt w:val="bullet"/>
+      <w:lvlText w:val="●"/>
+      <w:lvlJc w:val="left"/>
+      <w:pPr>
+        <w:ind w:left="5040" w:hanging="360"/>
+      </w:pPr>
+      <w:rPr>
+        <w:u w:val="none"/>
+      </w:rPr>
+    </w:lvl>
+    <w:lvl w:ilvl="7">
+      <w:start w:val="1"/>
+      <w:numFmt w:val="bullet"/>
+      <w:lvlText w:val="○"/>
+      <w:lvlJc w:val="left"/>
+      <w:pPr>
+        <w:ind w:left="5760" w:hanging="360"/>
+      </w:pPr>
+      <w:rPr>
+        <w:u w:val="none"/>
+      </w:rPr>
+    </w:lvl>
+    <w:lvl w:ilvl="8">
+      <w:start w:val="1"/>
+      <w:numFmt w:val="bullet"/>
+      <w:lvlText w:val="■"/>
+      <w:lvlJc w:val="left"/>
+      <w:pPr>
+        <w:ind w:left="6480" w:hanging="360"/>
+      </w:pPr>
+      <w:rPr>
+        <w:u w:val="none"/>
+      </w:rPr>
+    </w:lvl>
+  </w:abstractNum>
+  <w:abstractNum w:abstractNumId="6">
+    <w:lvl w:ilvl="0">
+      <w:start w:val="1"/>
+      <w:numFmt w:val="bullet"/>
+      <w:lvlText w:val="●"/>
+      <w:lvlJc w:val="left"/>
+      <w:pPr>
+        <w:ind w:left="720" w:hanging="360"/>
+      </w:pPr>
+      <w:rPr>
+        <w:u w:val="none"/>
+      </w:rPr>
+    </w:lvl>
+    <w:lvl w:ilvl="1">
+      <w:start w:val="1"/>
+      <w:numFmt w:val="bullet"/>
+      <w:lvlText w:val="○"/>
+      <w:lvlJc w:val="left"/>
+      <w:pPr>
+        <w:ind w:left="1440" w:hanging="360"/>
+      </w:pPr>
+      <w:rPr>
+        <w:u w:val="none"/>
+      </w:rPr>
+    </w:lvl>
+    <w:lvl w:ilvl="2">
+      <w:start w:val="1"/>
+      <w:numFmt w:val="bullet"/>
+      <w:lvlText w:val="■"/>
+      <w:lvlJc w:val="left"/>
+      <w:pPr>
+        <w:ind w:left="2160" w:hanging="360"/>
+      </w:pPr>
+      <w:rPr>
+        <w:u w:val="none"/>
+      </w:rPr>
+    </w:lvl>
+    <w:lvl w:ilvl="3">
+      <w:start w:val="1"/>
+      <w:numFmt w:val="bullet"/>
+      <w:lvlText w:val="●"/>
+      <w:lvlJc w:val="left"/>
+      <w:pPr>
+        <w:ind w:left="2880" w:hanging="360"/>
+      </w:pPr>
+      <w:rPr>
+        <w:u w:val="none"/>
+      </w:rPr>
+    </w:lvl>
+    <w:lvl w:ilvl="4">
+      <w:start w:val="1"/>
+      <w:numFmt w:val="bullet"/>
+      <w:lvlText w:val="○"/>
+      <w:lvlJc w:val="left"/>
+      <w:pPr>
+        <w:ind w:left="3600" w:hanging="360"/>
+      </w:pPr>
+      <w:rPr>
+        <w:u w:val="none"/>
+      </w:rPr>
+    </w:lvl>
+    <w:lvl w:ilvl="5">
+      <w:start w:val="1"/>
+      <w:numFmt w:val="bullet"/>
+      <w:lvlText w:val="■"/>
+      <w:lvlJc w:val="left"/>
+      <w:pPr>
+        <w:ind w:left="4320" w:hanging="360"/>
+      </w:pPr>
+      <w:rPr>
+        <w:u w:val="none"/>
+      </w:rPr>
+    </w:lvl>
+    <w:lvl w:ilvl="6">
+      <w:start w:val="1"/>
+      <w:numFmt w:val="bullet"/>
+      <w:lvlText w:val="●"/>
+      <w:lvlJc w:val="left"/>
+      <w:pPr>
+        <w:ind w:left="5040" w:hanging="360"/>
+      </w:pPr>
+      <w:rPr>
+        <w:u w:val="none"/>
+      </w:rPr>
+    </w:lvl>
+    <w:lvl w:ilvl="7">
+      <w:start w:val="1"/>
+      <w:numFmt w:val="bullet"/>
+      <w:lvlText w:val="○"/>
+      <w:lvlJc w:val="left"/>
+      <w:pPr>
+        <w:ind w:left="5760" w:hanging="360"/>
+      </w:pPr>
+      <w:rPr>
+        <w:u w:val="none"/>
+      </w:rPr>
+    </w:lvl>
+    <w:lvl w:ilvl="8">
+      <w:start w:val="1"/>
+      <w:numFmt w:val="bullet"/>
+      <w:lvlText w:val="■"/>
+      <w:lvlJc w:val="left"/>
+      <w:pPr>
+        <w:ind w:left="6480" w:hanging="360"/>
+      </w:pPr>
+      <w:rPr>
+        <w:u w:val="none"/>
+      </w:rPr>
+    </w:lvl>
+  </w:abstractNum>
+  <w:num w:numId="1">
+    <w:abstractNumId w:val="1"/>
+  </w:num>
+  <w:num w:numId="2">
+    <w:abstractNumId w:val="2"/>
+  </w:num>
+  <w:num w:numId="3">
+    <w:abstractNumId w:val="3"/>
+  </w:num>
+  <w:num w:numId="4">
+    <w:abstractNumId w:val="4"/>
+  </w:num>
+  <w:num w:numId="5">
+    <w:abstractNumId w:val="5"/>
+  </w:num>
+  <w:num w:numId="6">
+    <w:abstractNumId w:val="6"/>
+  </w:num>
+</w:numbering>
 </file>
 
 <file path=word/styles.xml><?xml version="1.0" encoding="utf-8"?>

</xml_diff>